<commit_message>
changed env variable code and script in templates
</commit_message>
<xml_diff>
--- a/project_store_documents/project_store_DPR.docx
+++ b/project_store_documents/project_store_DPR.docx
@@ -641,554 +641,17 @@
     </w:p>
     <w:p>
       <w:pPr>
-        <w:pStyle w:val="TOCHeading"/>
-      </w:pPr>
-      <w:r>
-        <w:t>Project performance</w:t>
-      </w:r>
-    </w:p>
-    <w:p>
-      <w:pPr>
-        <w:spacing w:after="0"/>
         <w:rPr>
           <w:rFonts w:cstheme="minorHAnsi"/>
           <w:b/>
         </w:rPr>
       </w:pPr>
-    </w:p>
-    <w:tbl>
-      <w:tblPr>
-        <w:tblW w:w="4940" w:type="pct"/>
-        <w:tblInd w:w="108" w:type="dxa"/>
-        <w:tblBorders>
-          <w:top w:val="single" w:sz="4" w:space="0" w:color="C0C0C0"/>
-          <w:left w:val="single" w:sz="4" w:space="0" w:color="C0C0C0"/>
-          <w:bottom w:val="single" w:sz="4" w:space="0" w:color="C0C0C0"/>
-          <w:right w:val="single" w:sz="4" w:space="0" w:color="C0C0C0"/>
-          <w:insideH w:val="single" w:sz="4" w:space="0" w:color="C0C0C0"/>
-          <w:insideV w:val="single" w:sz="4" w:space="0" w:color="C0C0C0"/>
-        </w:tblBorders>
-        <w:tblLook w:val="01E0" w:firstRow="1" w:lastRow="1" w:firstColumn="1" w:lastColumn="1" w:noHBand="0" w:noVBand="0"/>
-      </w:tblPr>
-      <w:tblGrid>
-        <w:gridCol w:w="1333"/>
-        <w:gridCol w:w="2328"/>
-        <w:gridCol w:w="2627"/>
-        <w:gridCol w:w="2625"/>
-      </w:tblGrid>
-      <w:tr>
-        <w:trPr>
-          <w:cantSplit/>
-          <w:trHeight w:val="323"/>
-          <w:tblHeader/>
-        </w:trPr>
-        <w:tc>
-          <w:tcPr>
-            <w:tcW w:w="704" w:type="pct"/>
-            <w:tcBorders>
-              <w:top w:val="nil"/>
-              <w:left w:val="nil"/>
-            </w:tcBorders>
-            <w:shd w:val="clear" w:color="auto" w:fill="auto"/>
-          </w:tcPr>
-          <w:p>
-            <w:pPr>
-              <w:pStyle w:val="QUT"/>
-              <w:ind w:right="288"/>
-              <w:rPr>
-                <w:rFonts w:asciiTheme="minorHAnsi" w:hAnsiTheme="minorHAnsi" w:cstheme="minorHAnsi"/>
-              </w:rPr>
-            </w:pPr>
-          </w:p>
-        </w:tc>
-        <w:tc>
-          <w:tcPr>
-            <w:tcW w:w="1321" w:type="pct"/>
-            <w:shd w:val="clear" w:color="auto" w:fill="F2F2F2" w:themeFill="background1" w:themeFillShade="F2"/>
-            <w:vAlign w:val="center"/>
-          </w:tcPr>
-          <w:p>
-            <w:pPr>
-              <w:pStyle w:val="QUT"/>
-              <w:ind w:right="288"/>
-              <w:rPr>
-                <w:rFonts w:asciiTheme="minorHAnsi" w:hAnsiTheme="minorHAnsi" w:cstheme="minorHAnsi"/>
-              </w:rPr>
-            </w:pPr>
-            <w:r>
-              <w:rPr>
-                <w:rFonts w:asciiTheme="minorHAnsi" w:hAnsiTheme="minorHAnsi" w:cstheme="minorHAnsi"/>
-              </w:rPr>
-              <w:t>Planned</w:t>
-            </w:r>
-          </w:p>
-        </w:tc>
-        <w:tc>
-          <w:tcPr>
-            <w:tcW w:w="1488" w:type="pct"/>
-            <w:shd w:val="clear" w:color="auto" w:fill="F2F2F2" w:themeFill="background1" w:themeFillShade="F2"/>
-            <w:vAlign w:val="center"/>
-          </w:tcPr>
-          <w:p>
-            <w:pPr>
-              <w:pStyle w:val="QUT"/>
-              <w:ind w:right="288"/>
-              <w:rPr>
-                <w:rFonts w:asciiTheme="minorHAnsi" w:hAnsiTheme="minorHAnsi" w:cstheme="minorHAnsi"/>
-              </w:rPr>
-            </w:pPr>
-            <w:r>
-              <w:rPr>
-                <w:rFonts w:asciiTheme="minorHAnsi" w:hAnsiTheme="minorHAnsi" w:cstheme="minorHAnsi"/>
-              </w:rPr>
-              <w:t>Actual</w:t>
-            </w:r>
-          </w:p>
-        </w:tc>
-        <w:tc>
-          <w:tcPr>
-            <w:tcW w:w="1488" w:type="pct"/>
-            <w:shd w:val="clear" w:color="auto" w:fill="F2F2F2" w:themeFill="background1" w:themeFillShade="F2"/>
-            <w:vAlign w:val="center"/>
-          </w:tcPr>
-          <w:p>
-            <w:pPr>
-              <w:pStyle w:val="QUT"/>
-              <w:ind w:right="288"/>
-              <w:rPr>
-                <w:rFonts w:asciiTheme="minorHAnsi" w:hAnsiTheme="minorHAnsi" w:cstheme="minorHAnsi"/>
-              </w:rPr>
-            </w:pPr>
-            <w:r>
-              <w:rPr>
-                <w:rFonts w:asciiTheme="minorHAnsi" w:hAnsiTheme="minorHAnsi" w:cstheme="minorHAnsi"/>
-              </w:rPr>
-              <w:t>Variance</w:t>
-            </w:r>
-          </w:p>
-        </w:tc>
-      </w:tr>
-      <w:tr>
-        <w:trPr>
-          <w:cantSplit/>
-          <w:trHeight w:val="2954"/>
-        </w:trPr>
-        <w:tc>
-          <w:tcPr>
-            <w:tcW w:w="704" w:type="pct"/>
-            <w:shd w:val="clear" w:color="auto" w:fill="F2F2F2" w:themeFill="background1" w:themeFillShade="F2"/>
-            <w:vAlign w:val="center"/>
-          </w:tcPr>
-          <w:p>
-            <w:pPr>
-              <w:pStyle w:val="QUT"/>
-              <w:ind w:right="288"/>
-              <w:jc w:val="left"/>
-              <w:rPr>
-                <w:rFonts w:asciiTheme="minorHAnsi" w:hAnsiTheme="minorHAnsi" w:cstheme="minorHAnsi"/>
-              </w:rPr>
-            </w:pPr>
-            <w:r>
-              <w:rPr>
-                <w:rFonts w:asciiTheme="minorHAnsi" w:hAnsiTheme="minorHAnsi" w:cstheme="minorHAnsi"/>
-              </w:rPr>
-              <w:t xml:space="preserve">Scope </w:t>
-            </w:r>
-          </w:p>
-        </w:tc>
-        <w:tc>
-          <w:tcPr>
-            <w:tcW w:w="1321" w:type="pct"/>
-          </w:tcPr>
-          <w:p>
-            <w:pPr>
-              <w:spacing w:after="0" w:line="240" w:lineRule="auto"/>
-              <w:rPr>
-                <w:rFonts w:cstheme="minorHAnsi"/>
-                <w:color w:val="548DD4" w:themeColor="text2" w:themeTint="99"/>
-              </w:rPr>
-            </w:pPr>
-          </w:p>
-        </w:tc>
-        <w:tc>
-          <w:tcPr>
-            <w:tcW w:w="1488" w:type="pct"/>
-          </w:tcPr>
-          <w:p>
-            <w:pPr>
-              <w:spacing w:after="0" w:line="240" w:lineRule="auto"/>
-              <w:rPr>
-                <w:rFonts w:cstheme="minorHAnsi"/>
-                <w:color w:val="548DD4" w:themeColor="text2" w:themeTint="99"/>
-              </w:rPr>
-            </w:pPr>
-          </w:p>
-        </w:tc>
-        <w:tc>
-          <w:tcPr>
-            <w:tcW w:w="1488" w:type="pct"/>
-          </w:tcPr>
-          <w:p>
-            <w:pPr>
-              <w:spacing w:after="0" w:line="240" w:lineRule="auto"/>
-              <w:rPr>
-                <w:rFonts w:cstheme="minorHAnsi"/>
-                <w:color w:val="548DD4" w:themeColor="text2" w:themeTint="99"/>
-              </w:rPr>
-            </w:pPr>
-          </w:p>
-        </w:tc>
-      </w:tr>
-      <w:tr>
-        <w:trPr>
-          <w:cantSplit/>
-          <w:trHeight w:val="699"/>
-        </w:trPr>
-        <w:tc>
-          <w:tcPr>
-            <w:tcW w:w="704" w:type="pct"/>
-            <w:shd w:val="clear" w:color="auto" w:fill="F2F2F2" w:themeFill="background1" w:themeFillShade="F2"/>
-            <w:vAlign w:val="center"/>
-          </w:tcPr>
-          <w:p>
-            <w:pPr>
-              <w:pStyle w:val="QUT"/>
-              <w:ind w:right="288"/>
-              <w:jc w:val="left"/>
-              <w:rPr>
-                <w:rFonts w:asciiTheme="minorHAnsi" w:hAnsiTheme="minorHAnsi" w:cstheme="minorHAnsi"/>
-              </w:rPr>
-            </w:pPr>
-            <w:r>
-              <w:rPr>
-                <w:rFonts w:asciiTheme="minorHAnsi" w:hAnsiTheme="minorHAnsi" w:cstheme="minorHAnsi"/>
-              </w:rPr>
-              <w:t>Schedule</w:t>
-            </w:r>
-          </w:p>
-        </w:tc>
-        <w:tc>
-          <w:tcPr>
-            <w:tcW w:w="1321" w:type="pct"/>
-            <w:vAlign w:val="center"/>
-          </w:tcPr>
-          <w:p>
-            <w:pPr>
-              <w:spacing w:after="0" w:line="240" w:lineRule="auto"/>
-              <w:rPr>
-                <w:rFonts w:cstheme="minorHAnsi"/>
-              </w:rPr>
-            </w:pPr>
-          </w:p>
-        </w:tc>
-        <w:tc>
-          <w:tcPr>
-            <w:tcW w:w="1488" w:type="pct"/>
-            <w:vAlign w:val="center"/>
-          </w:tcPr>
-          <w:p>
-            <w:pPr>
-              <w:spacing w:after="0" w:line="240" w:lineRule="auto"/>
-              <w:rPr>
-                <w:rFonts w:cstheme="minorHAnsi"/>
-              </w:rPr>
-            </w:pPr>
-          </w:p>
-        </w:tc>
-        <w:tc>
-          <w:tcPr>
-            <w:tcW w:w="1488" w:type="pct"/>
-            <w:vAlign w:val="center"/>
-          </w:tcPr>
-          <w:p>
-            <w:pPr>
-              <w:spacing w:after="0" w:line="240" w:lineRule="auto"/>
-              <w:rPr>
-                <w:rFonts w:cstheme="minorHAnsi"/>
-              </w:rPr>
-            </w:pPr>
-          </w:p>
-        </w:tc>
-      </w:tr>
-      <w:tr>
-        <w:trPr>
-          <w:cantSplit/>
-          <w:trHeight w:val="699"/>
-        </w:trPr>
-        <w:tc>
-          <w:tcPr>
-            <w:tcW w:w="704" w:type="pct"/>
-            <w:shd w:val="clear" w:color="auto" w:fill="F2F2F2" w:themeFill="background1" w:themeFillShade="F2"/>
-            <w:vAlign w:val="center"/>
-          </w:tcPr>
-          <w:p>
-            <w:pPr>
-              <w:pStyle w:val="QUT"/>
-              <w:ind w:right="288"/>
-              <w:jc w:val="left"/>
-              <w:rPr>
-                <w:rFonts w:asciiTheme="minorHAnsi" w:hAnsiTheme="minorHAnsi" w:cstheme="minorHAnsi"/>
-              </w:rPr>
-            </w:pPr>
-            <w:r>
-              <w:rPr>
-                <w:rFonts w:asciiTheme="minorHAnsi" w:hAnsiTheme="minorHAnsi" w:cstheme="minorHAnsi"/>
-              </w:rPr>
-              <w:t>Budget</w:t>
-            </w:r>
-          </w:p>
-        </w:tc>
-        <w:tc>
-          <w:tcPr>
-            <w:tcW w:w="1321" w:type="pct"/>
-            <w:vAlign w:val="center"/>
-          </w:tcPr>
-          <w:p>
-            <w:pPr>
-              <w:spacing w:after="0" w:line="240" w:lineRule="auto"/>
-              <w:rPr>
-                <w:rFonts w:cstheme="minorHAnsi"/>
-              </w:rPr>
-            </w:pPr>
-          </w:p>
-        </w:tc>
-        <w:tc>
-          <w:tcPr>
-            <w:tcW w:w="1488" w:type="pct"/>
-            <w:vAlign w:val="center"/>
-          </w:tcPr>
-          <w:p>
-            <w:pPr>
-              <w:spacing w:after="0" w:line="240" w:lineRule="auto"/>
-              <w:rPr>
-                <w:rFonts w:cstheme="minorHAnsi"/>
-              </w:rPr>
-            </w:pPr>
-          </w:p>
-        </w:tc>
-        <w:tc>
-          <w:tcPr>
-            <w:tcW w:w="1488" w:type="pct"/>
-            <w:vAlign w:val="center"/>
-          </w:tcPr>
-          <w:p>
-            <w:pPr>
-              <w:spacing w:after="0" w:line="240" w:lineRule="auto"/>
-              <w:rPr>
-                <w:rFonts w:cstheme="minorHAnsi"/>
-              </w:rPr>
-            </w:pPr>
-          </w:p>
-        </w:tc>
-      </w:tr>
-    </w:tbl>
-    <w:p>
-      <w:pPr>
+      <w:r>
         <w:rPr>
           <w:rFonts w:cstheme="minorHAnsi"/>
           <w:b/>
         </w:rPr>
-      </w:pPr>
-      <w:r>
-        <w:rPr>
-          <w:rFonts w:cstheme="minorHAnsi"/>
-          <w:b/>
-        </w:rPr>
         <w:br w:type="page"/>
-      </w:r>
-    </w:p>
-    <w:p>
-      <w:pPr>
-        <w:pStyle w:val="TOCHeading"/>
-      </w:pPr>
-      <w:r>
-        <w:lastRenderedPageBreak/>
-        <w:t>Top 5 lessons learned</w:t>
-      </w:r>
-    </w:p>
-    <w:p>
-      <w:pPr>
-        <w:spacing w:after="0"/>
-      </w:pPr>
-    </w:p>
-    <w:p>
-      <w:pPr>
-        <w:pStyle w:val="ListParagraph"/>
-        <w:numPr>
-          <w:ilvl w:val="0"/>
-          <w:numId w:val="5"/>
-        </w:numPr>
-        <w:spacing w:after="160" w:line="259" w:lineRule="auto"/>
-        <w:ind w:left="714" w:hanging="357"/>
-        <w:contextualSpacing w:val="0"/>
-        <w:rPr>
-          <w:rFonts w:cstheme="minorHAnsi"/>
-          <w:b/>
-        </w:rPr>
-      </w:pPr>
-      <w:r>
-        <w:rPr>
-          <w:rFonts w:cstheme="minorHAnsi"/>
-          <w:b/>
-        </w:rPr>
-        <w:t>&lt;</w:t>
-      </w:r>
-      <w:r>
-        <w:rPr>
-          <w:rFonts w:cstheme="minorHAnsi"/>
-        </w:rPr>
-        <w:t>Insert</w:t>
-      </w:r>
-      <w:r>
-        <w:rPr>
-          <w:rFonts w:cstheme="minorHAnsi"/>
-          <w:b/>
-        </w:rPr>
-        <w:t>&gt;</w:t>
-      </w:r>
-    </w:p>
-    <w:p>
-      <w:pPr>
-        <w:pStyle w:val="ListParagraph"/>
-        <w:numPr>
-          <w:ilvl w:val="0"/>
-          <w:numId w:val="5"/>
-        </w:numPr>
-        <w:spacing w:after="160" w:line="259" w:lineRule="auto"/>
-        <w:ind w:left="714" w:hanging="357"/>
-        <w:contextualSpacing w:val="0"/>
-        <w:rPr>
-          <w:rFonts w:cstheme="minorHAnsi"/>
-          <w:b/>
-        </w:rPr>
-      </w:pPr>
-      <w:r>
-        <w:rPr>
-          <w:rFonts w:cstheme="minorHAnsi"/>
-          <w:b/>
-        </w:rPr>
-        <w:t>&lt;</w:t>
-      </w:r>
-      <w:r>
-        <w:rPr>
-          <w:rFonts w:cstheme="minorHAnsi"/>
-        </w:rPr>
-        <w:t>Insert</w:t>
-      </w:r>
-      <w:r>
-        <w:rPr>
-          <w:rFonts w:cstheme="minorHAnsi"/>
-          <w:b/>
-        </w:rPr>
-        <w:t>&gt;</w:t>
-      </w:r>
-    </w:p>
-    <w:p>
-      <w:pPr>
-        <w:pStyle w:val="ListParagraph"/>
-        <w:numPr>
-          <w:ilvl w:val="0"/>
-          <w:numId w:val="5"/>
-        </w:numPr>
-        <w:spacing w:after="160" w:line="259" w:lineRule="auto"/>
-        <w:ind w:left="714" w:hanging="357"/>
-        <w:contextualSpacing w:val="0"/>
-        <w:rPr>
-          <w:rFonts w:cstheme="minorHAnsi"/>
-          <w:b/>
-        </w:rPr>
-      </w:pPr>
-      <w:r>
-        <w:rPr>
-          <w:rFonts w:cstheme="minorHAnsi"/>
-          <w:b/>
-        </w:rPr>
-        <w:t>&lt;</w:t>
-      </w:r>
-      <w:r>
-        <w:rPr>
-          <w:rFonts w:cstheme="minorHAnsi"/>
-        </w:rPr>
-        <w:t>Insert</w:t>
-      </w:r>
-      <w:r>
-        <w:rPr>
-          <w:rFonts w:cstheme="minorHAnsi"/>
-          <w:b/>
-        </w:rPr>
-        <w:t>&gt;</w:t>
-      </w:r>
-    </w:p>
-    <w:p>
-      <w:pPr>
-        <w:pStyle w:val="ListParagraph"/>
-        <w:numPr>
-          <w:ilvl w:val="0"/>
-          <w:numId w:val="5"/>
-        </w:numPr>
-        <w:spacing w:after="160" w:line="259" w:lineRule="auto"/>
-        <w:ind w:left="714" w:hanging="357"/>
-        <w:contextualSpacing w:val="0"/>
-        <w:rPr>
-          <w:rFonts w:cstheme="minorHAnsi"/>
-          <w:b/>
-        </w:rPr>
-      </w:pPr>
-      <w:r>
-        <w:rPr>
-          <w:rFonts w:cstheme="minorHAnsi"/>
-          <w:b/>
-        </w:rPr>
-        <w:t>&lt;</w:t>
-      </w:r>
-      <w:r>
-        <w:rPr>
-          <w:rFonts w:cstheme="minorHAnsi"/>
-        </w:rPr>
-        <w:t>Insert</w:t>
-      </w:r>
-      <w:r>
-        <w:rPr>
-          <w:rFonts w:cstheme="minorHAnsi"/>
-          <w:b/>
-        </w:rPr>
-        <w:t>&gt;</w:t>
-      </w:r>
-    </w:p>
-    <w:p>
-      <w:pPr>
-        <w:pStyle w:val="ListParagraph"/>
-        <w:numPr>
-          <w:ilvl w:val="0"/>
-          <w:numId w:val="5"/>
-        </w:numPr>
-        <w:spacing w:after="160" w:line="259" w:lineRule="auto"/>
-        <w:ind w:left="714" w:hanging="357"/>
-        <w:contextualSpacing w:val="0"/>
-        <w:rPr>
-          <w:rFonts w:cstheme="minorHAnsi"/>
-          <w:b/>
-        </w:rPr>
-      </w:pPr>
-      <w:r>
-        <w:rPr>
-          <w:rFonts w:cstheme="minorHAnsi"/>
-          <w:b/>
-        </w:rPr>
-        <w:t>&lt;</w:t>
-      </w:r>
-      <w:r>
-        <w:rPr>
-          <w:rFonts w:cstheme="minorHAnsi"/>
-        </w:rPr>
-        <w:t>Insert</w:t>
-      </w:r>
-      <w:r>
-        <w:rPr>
-          <w:rFonts w:cstheme="minorHAnsi"/>
-          <w:b/>
-        </w:rPr>
-        <w:t>&gt;</w:t>
       </w:r>
     </w:p>
     <w:p>

</xml_diff>